<commit_message>
Update to V2.3 better late than never
</commit_message>
<xml_diff>
--- a/PowerBI manual.docx
+++ b/PowerBI manual.docx
@@ -1,47 +1,40 @@
 
-<file path=word/document2.xml><?xml version="1.0" encoding="utf-8"?>
-<w:document xmlns:wpc="http://schemas.microsoft.com/office/word/2010/wordprocessingCanvas" xmlns:mc="http://schemas.openxmlformats.org/markup-compatibility/2006" xmlns:o="urn:schemas-microsoft-com:office:office" xmlns:r="http://schemas.openxmlformats.org/officeDocument/2006/relationships" xmlns:m="http://schemas.openxmlformats.org/officeDocument/2006/math" xmlns:v="urn:schemas-microsoft-com:vml" xmlns:wp14="http://schemas.microsoft.com/office/word/2010/wordprocessingDrawing" xmlns:wp="http://schemas.openxmlformats.org/drawingml/2006/wordprocessingDrawing" xmlns:w10="urn:schemas-microsoft-com:office:word" xmlns:w="http://schemas.openxmlformats.org/wordprocessingml/2006/main" xmlns:w14="http://schemas.microsoft.com/office/word/2010/wordml" xmlns:w15="http://schemas.microsoft.com/office/word/2012/wordml" xmlns:wpg="http://schemas.microsoft.com/office/word/2010/wordprocessingGroup" xmlns:wpi="http://schemas.microsoft.com/office/word/2010/wordprocessingInk" xmlns:wne="http://schemas.microsoft.com/office/word/2006/wordml" xmlns:wps="http://schemas.microsoft.com/office/word/2010/wordprocessingShape" xmlns:a="http://schemas.openxmlformats.org/drawingml/2006/main" xmlns:pic="http://schemas.openxmlformats.org/drawingml/2006/picture" xmlns:a14="http://schemas.microsoft.com/office/drawing/2010/main" mc:Ignorable="w14 w15 wp14">
+<file path=word/document.xml><?xml version="1.0" encoding="utf-8"?>
+<w:document xmlns:wpc="http://schemas.microsoft.com/office/word/2010/wordprocessingCanvas" xmlns:cx="http://schemas.microsoft.com/office/drawing/2014/chartex" xmlns:cx1="http://schemas.microsoft.com/office/drawing/2015/9/8/chartex" xmlns:cx2="http://schemas.microsoft.com/office/drawing/2015/10/21/chartex" xmlns:cx3="http://schemas.microsoft.com/office/drawing/2016/5/9/chartex" xmlns:cx4="http://schemas.microsoft.com/office/drawing/2016/5/10/chartex" xmlns:cx5="http://schemas.microsoft.com/office/drawing/2016/5/11/chartex" xmlns:cx6="http://schemas.microsoft.com/office/drawing/2016/5/12/chartex" xmlns:cx7="http://schemas.microsoft.com/office/drawing/2016/5/13/chartex" xmlns:cx8="http://schemas.microsoft.com/office/drawing/2016/5/14/chartex" xmlns:mc="http://schemas.openxmlformats.org/markup-compatibility/2006" xmlns:aink="http://schemas.microsoft.com/office/drawing/2016/ink" xmlns:am3d="http://schemas.microsoft.com/office/drawing/2017/model3d" xmlns:o="urn:schemas-microsoft-com:office:office" xmlns:r="http://schemas.openxmlformats.org/officeDocument/2006/relationships" xmlns:m="http://schemas.openxmlformats.org/officeDocument/2006/math" xmlns:v="urn:schemas-microsoft-com:vml" xmlns:wp14="http://schemas.microsoft.com/office/word/2010/wordprocessingDrawing" xmlns:wp="http://schemas.openxmlformats.org/drawingml/2006/wordprocessingDrawing" xmlns:w10="urn:schemas-microsoft-com:office:word" xmlns:w="http://schemas.openxmlformats.org/wordprocessingml/2006/main" xmlns:w14="http://schemas.microsoft.com/office/word/2010/wordml" xmlns:w15="http://schemas.microsoft.com/office/word/2012/wordml" xmlns:w16cid="http://schemas.microsoft.com/office/word/2016/wordml/cid" xmlns:w16se="http://schemas.microsoft.com/office/word/2015/wordml/symex" xmlns:wpg="http://schemas.microsoft.com/office/word/2010/wordprocessingGroup" xmlns:wpi="http://schemas.microsoft.com/office/word/2010/wordprocessingInk" xmlns:wne="http://schemas.microsoft.com/office/word/2006/wordml" xmlns:wps="http://schemas.microsoft.com/office/word/2010/wordprocessingShape" mc:Ignorable="w14 w15 w16se w16cid wp14">
   <w:body>
     <w:p>
       <w:r>
-        <w:rPr/>
-        <w:t xml:space="preserve">1: Create a </w:t>
-      </w:r>
-      <w:proofErr w:type="spellStart"/>
-      <w:r>
-        <w:rPr/>
-        <w:t>PowerBI</w:t>
-      </w:r>
-      <w:proofErr w:type="spellEnd"/>
-      <w:r>
-        <w:rPr/>
-        <w:t xml:space="preserve"> Dataset:</w:t>
-      </w:r>
-    </w:p>
-    <w:p xmlns:wp14="http://schemas.microsoft.com/office/word/2010/wordml" wp14:textId="0FE64AE4">
-      <w:bookmarkStart w:name="_GoBack" w:id="0"/>
-      <w:bookmarkEnd w:id="0"/>
-      <w:r>
+        <w:t>1: Create a PowerBI Dataset</w:t>
+      </w:r>
+      <w:r>
+        <w:t xml:space="preserve"> in powerBI web:</w:t>
+      </w:r>
+    </w:p>
+    <w:p>
+      <w:r>
+        <w:rPr>
+          <w:noProof/>
+        </w:rPr>
         <w:drawing>
-          <wp:inline xmlns:wp14="http://schemas.microsoft.com/office/word/2010/wordprocessingDrawing" wp14:editId="38E6624F" wp14:anchorId="7B96E96E">
+          <wp:inline distT="0" distB="0" distL="0" distR="0" wp14:anchorId="7B96E96E" wp14:editId="38E6624F">
             <wp:extent cx="5959602" cy="4072394"/>
             <wp:effectExtent l="0" t="0" r="0" b="0"/>
-            <wp:docPr id="927596095" name="picture" title=""/>
+            <wp:docPr id="927596095" name="picture"/>
             <wp:cNvGraphicFramePr>
-              <a:graphicFrameLocks noChangeAspect="1"/>
+              <a:graphicFrameLocks xmlns:a="http://schemas.openxmlformats.org/drawingml/2006/main" noChangeAspect="1"/>
             </wp:cNvGraphicFramePr>
-            <a:graphic>
+            <a:graphic xmlns:a="http://schemas.openxmlformats.org/drawingml/2006/main">
               <a:graphicData uri="http://schemas.openxmlformats.org/drawingml/2006/picture">
-                <pic:pic>
+                <pic:pic xmlns:pic="http://schemas.openxmlformats.org/drawingml/2006/picture">
                   <pic:nvPicPr>
                     <pic:cNvPr id="0" name="picture"/>
                     <pic:cNvPicPr/>
                   </pic:nvPicPr>
                   <pic:blipFill>
-                    <a:blip r:embed="R3093a99ce81a46fb">
+                    <a:blip r:embed="rId6">
                       <a:extLst>
-                        <a:ext xmlns:a="http://schemas.openxmlformats.org/drawingml/2006/main" uri="{28A0092B-C50C-407E-A947-70E740481C1C}">
-                          <a14:useLocalDpi val="0"/>
+                        <a:ext uri="{28A0092B-C50C-407E-A947-70E740481C1C}">
+                          <a14:useLocalDpi xmlns:a14="http://schemas.microsoft.com/office/drawing/2010/main" val="0"/>
                         </a:ext>
                       </a:extLst>
                     </a:blip>
@@ -65,91 +58,65 @@
         </w:drawing>
       </w:r>
     </w:p>
-    <w:p w14:noSpellErr="1">
+    <w:p>
+      <w:r>
+        <w:t>2: Assign the dataset the following tables.</w:t>
+      </w:r>
+      <w:r>
+        <w:br/>
+        <w:t>Note:</w:t>
+      </w:r>
+    </w:p>
+    <w:p>
       <w:pPr>
-        <w:pStyle w:val="Normal"/>
-      </w:pPr>
-      <w:r>
-        <w:rPr/>
-        <w:t>2: Assign the dataset the following tables.</w:t>
-      </w:r>
-      <w:r>
-        <w:br/>
-      </w:r>
-      <w:r>
-        <w:rPr/>
-        <w:t>Note:</w:t>
-      </w:r>
-    </w:p>
-    <w:p>
-      <w:pPr>
-        <w:pStyle w:val="Normal"/>
         <w:ind w:firstLine="720"/>
       </w:pPr>
-      <w:proofErr w:type="spellStart"/>
-      <w:r>
-        <w:rPr/>
-        <w:t>Realprocessdate</w:t>
-      </w:r>
-      <w:proofErr w:type="spellEnd"/>
-      <w:r>
-        <w:rPr/>
-        <w:t xml:space="preserve"> = Time </w:t>
-      </w:r>
-    </w:p>
-    <w:p w14:noSpellErr="1">
+      <w:r>
+        <w:t xml:space="preserve">Realprocessdate = Time </w:t>
+      </w:r>
+    </w:p>
+    <w:p>
       <w:pPr>
-        <w:pStyle w:val="Normal"/>
         <w:ind w:firstLine="720"/>
       </w:pPr>
       <w:r>
-        <w:rPr/>
-        <w:t>L</w:t>
-      </w:r>
-      <w:r>
-        <w:rPr/>
-        <w:t xml:space="preserve">atitude &amp; Longitude = number </w:t>
-      </w:r>
-    </w:p>
-    <w:p w14:noSpellErr="1">
+        <w:t xml:space="preserve">Latitude &amp; Longitude = number </w:t>
+      </w:r>
+    </w:p>
+    <w:p>
       <w:pPr>
-        <w:pStyle w:val="Normal"/>
         <w:ind w:firstLine="720"/>
       </w:pPr>
       <w:r>
-        <w:rPr/>
-        <w:t xml:space="preserve">All other fields </w:t>
-      </w:r>
-      <w:r>
-        <w:rPr/>
-        <w:t>= text</w:t>
-      </w:r>
-    </w:p>
-    <w:p>
-      <w:pPr>
-        <w:pStyle w:val="Normal"/>
-      </w:pPr>
-      <w:r>
+        <w:t>All other fields = text</w:t>
+      </w:r>
+    </w:p>
+    <w:p>
+      <w:r>
+        <w:rPr>
+          <w:noProof/>
+        </w:rPr>
+        <w:lastRenderedPageBreak/>
         <w:drawing>
-          <wp:inline wp14:editId="4F47135E" wp14:anchorId="320F38AB">
+          <wp:inline distT="0" distB="0" distL="0" distR="0" wp14:anchorId="320F38AB" wp14:editId="4F47135E">
             <wp:extent cx="3289935" cy="5029200"/>
             <wp:effectExtent l="0" t="0" r="0" b="0"/>
-            <wp:docPr id="1619260021" name="picture" title=""/>
+            <wp:docPr id="1619260021" name="picture"/>
             <wp:cNvGraphicFramePr>
-              <a:graphicFrameLocks noChangeAspect="1"/>
+              <a:graphicFrameLocks xmlns:a="http://schemas.openxmlformats.org/drawingml/2006/main" noChangeAspect="1"/>
             </wp:cNvGraphicFramePr>
-            <a:graphic>
+            <a:graphic xmlns:a="http://schemas.openxmlformats.org/drawingml/2006/main">
               <a:graphicData uri="http://schemas.openxmlformats.org/drawingml/2006/picture">
-                <pic:pic>
+                <pic:pic xmlns:pic="http://schemas.openxmlformats.org/drawingml/2006/picture">
                   <pic:nvPicPr>
                     <pic:cNvPr id="0" name="picture"/>
                     <pic:cNvPicPr/>
                   </pic:nvPicPr>
                   <pic:blipFill>
-                    <a:blip r:embed="R6bd0904b0aec4b08">
+                    <a:blip r:embed="rId7">
                       <a:extLst>
-                        <a:ext xmlns:a="http://schemas.openxmlformats.org/drawingml/2006/main" uri="{28A0092B-C50C-407E-A947-70E740481C1C}">
-                          <a14:useLocalDpi val="0"/>
+                        <a:ext uri="{28A0092B-C50C-407E-A947-70E740481C1C}">
+                          <a14:useLocalDpi xmlns:a14="http://schemas.microsoft.com/office/drawing/2010/main" val="0"/>
                         </a:ext>
                       </a:extLst>
                     </a:blip>
@@ -173,9 +140,8 @@
         </w:drawing>
       </w:r>
     </w:p>
-    <w:p w14:noSpellErr="1">
+    <w:p>
       <w:pPr>
-        <w:pStyle w:val="Normal"/>
         <w:rPr>
           <w:highlight w:val="yellow"/>
         </w:rPr>
@@ -184,88 +150,43 @@
         <w:rPr>
           <w:highlight w:val="yellow"/>
         </w:rPr>
-        <w:t xml:space="preserve">SET HISTORICAL DATA = </w:t>
-      </w:r>
-      <w:proofErr w:type="gramStart"/>
+        <w:t>SET HISTORICAL DATA = ON !!!!</w:t>
+      </w:r>
+    </w:p>
+    <w:p>
+      <w:r>
+        <w:t xml:space="preserve">3: After creation request the information and look at the powershell code. </w:t>
+      </w:r>
+      <w:r>
+        <w:br/>
+        <w:t>copy the endpoint.</w:t>
+      </w:r>
+    </w:p>
+    <w:p>
       <w:r>
         <w:rPr>
-          <w:highlight w:val="yellow"/>
+          <w:noProof/>
         </w:rPr>
-        <w:t>ON !!!!</w:t>
-      </w:r>
-      <w:proofErr w:type="gramEnd"/>
-    </w:p>
-    <w:p>
-      <w:pPr>
-        <w:pStyle w:val="Normal"/>
-      </w:pPr>
-      <w:r>
-        <w:rPr/>
-        <w:t>3</w:t>
-      </w:r>
-      <w:r>
-        <w:rPr/>
-        <w:t xml:space="preserve">: </w:t>
-      </w:r>
-      <w:r>
-        <w:rPr/>
-        <w:t>Aft</w:t>
-      </w:r>
-      <w:r>
-        <w:rPr/>
-        <w:t>er</w:t>
-      </w:r>
-      <w:r>
-        <w:rPr/>
-        <w:t xml:space="preserve"> creation r</w:t>
-      </w:r>
-      <w:r>
-        <w:rPr/>
-        <w:t xml:space="preserve">equest the information and look at the </w:t>
-      </w:r>
-      <w:proofErr w:type="spellStart"/>
-      <w:r>
-        <w:rPr/>
-        <w:t>powershell</w:t>
-      </w:r>
-      <w:proofErr w:type="spellEnd"/>
-      <w:r>
-        <w:rPr/>
-        <w:t xml:space="preserve"> code. </w:t>
-      </w:r>
-      <w:r>
-        <w:br/>
-      </w:r>
-      <w:r>
-        <w:rPr/>
-        <w:t>copy the endpoint.</w:t>
-      </w:r>
-    </w:p>
-    <w:p>
-      <w:pPr>
-        <w:pStyle w:val="Normal"/>
-      </w:pPr>
-      <w:r>
         <w:drawing>
-          <wp:inline wp14:editId="4761CACF" wp14:anchorId="6A5F119D">
+          <wp:inline distT="0" distB="0" distL="0" distR="0" wp14:anchorId="6A5F119D" wp14:editId="4761CACF">
             <wp:extent cx="4572000" cy="2190750"/>
             <wp:effectExtent l="0" t="0" r="0" b="0"/>
-            <wp:docPr id="872587712" name="picture" title=""/>
+            <wp:docPr id="872587712" name="picture"/>
             <wp:cNvGraphicFramePr>
-              <a:graphicFrameLocks noChangeAspect="1"/>
+              <a:graphicFrameLocks xmlns:a="http://schemas.openxmlformats.org/drawingml/2006/main" noChangeAspect="1"/>
             </wp:cNvGraphicFramePr>
-            <a:graphic>
+            <a:graphic xmlns:a="http://schemas.openxmlformats.org/drawingml/2006/main">
               <a:graphicData uri="http://schemas.openxmlformats.org/drawingml/2006/picture">
-                <pic:pic>
+                <pic:pic xmlns:pic="http://schemas.openxmlformats.org/drawingml/2006/picture">
                   <pic:nvPicPr>
                     <pic:cNvPr id="0" name="picture"/>
                     <pic:cNvPicPr/>
                   </pic:nvPicPr>
                   <pic:blipFill>
-                    <a:blip r:embed="R502a9e3fecda450a">
+                    <a:blip r:embed="rId8" cstate="print">
                       <a:extLst>
-                        <a:ext xmlns:a="http://schemas.openxmlformats.org/drawingml/2006/main" uri="{28A0092B-C50C-407E-A947-70E740481C1C}">
-                          <a14:useLocalDpi val="0"/>
+                        <a:ext uri="{28A0092B-C50C-407E-A947-70E740481C1C}">
+                          <a14:useLocalDpi xmlns:a14="http://schemas.microsoft.com/office/drawing/2010/main" val="0"/>
                         </a:ext>
                       </a:extLst>
                     </a:blip>
@@ -289,45 +210,48 @@
         </w:drawing>
       </w:r>
     </w:p>
-    <w:p>
-      <w:pPr>
-        <w:pStyle w:val="Normal"/>
-      </w:pPr>
-    </w:p>
-    <w:p w14:noSpellErr="1">
-      <w:pPr>
-        <w:pStyle w:val="Normal"/>
-      </w:pPr>
-      <w:r>
-        <w:rPr/>
-        <w:t>4: paste the endpoint into the script @ line 374</w:t>
-      </w:r>
-    </w:p>
-    <w:p>
-      <w:pPr>
-        <w:pStyle w:val="Normal"/>
-      </w:pPr>
-      <w:r>
+    <w:p/>
+    <w:p>
+      <w:r>
+        <w:t xml:space="preserve">4: paste the endpoint into the script @ line </w:t>
+      </w:r>
+      <w:r>
+        <w:t>4</w:t>
+      </w:r>
+      <w:r>
+        <w:t>4</w:t>
+      </w:r>
+      <w:r>
+        <w:t>7</w:t>
+      </w:r>
+      <w:bookmarkStart w:id="0" w:name="_GoBack"/>
+      <w:bookmarkEnd w:id="0"/>
+    </w:p>
+    <w:p>
+      <w:r>
+        <w:rPr>
+          <w:noProof/>
+        </w:rPr>
         <w:drawing>
-          <wp:inline wp14:editId="2FE79A18" wp14:anchorId="50316CA9">
+          <wp:inline distT="0" distB="0" distL="0" distR="0" wp14:anchorId="50316CA9" wp14:editId="2FE79A18">
             <wp:extent cx="4572000" cy="523875"/>
             <wp:effectExtent l="0" t="0" r="0" b="0"/>
-            <wp:docPr id="620837817" name="picture" title=""/>
+            <wp:docPr id="620837817" name="picture"/>
             <wp:cNvGraphicFramePr>
-              <a:graphicFrameLocks noChangeAspect="1"/>
+              <a:graphicFrameLocks xmlns:a="http://schemas.openxmlformats.org/drawingml/2006/main" noChangeAspect="1"/>
             </wp:cNvGraphicFramePr>
-            <a:graphic>
+            <a:graphic xmlns:a="http://schemas.openxmlformats.org/drawingml/2006/main">
               <a:graphicData uri="http://schemas.openxmlformats.org/drawingml/2006/picture">
-                <pic:pic>
+                <pic:pic xmlns:pic="http://schemas.openxmlformats.org/drawingml/2006/picture">
                   <pic:nvPicPr>
                     <pic:cNvPr id="0" name="picture"/>
                     <pic:cNvPicPr/>
                   </pic:nvPicPr>
                   <pic:blipFill>
-                    <a:blip r:embed="R686f2bfef5a6461b">
+                    <a:blip r:embed="rId9">
                       <a:extLst>
-                        <a:ext xmlns:a="http://schemas.openxmlformats.org/drawingml/2006/main" uri="{28A0092B-C50C-407E-A947-70E740481C1C}">
-                          <a14:useLocalDpi val="0"/>
+                        <a:ext uri="{28A0092B-C50C-407E-A947-70E740481C1C}">
+                          <a14:useLocalDpi xmlns:a14="http://schemas.microsoft.com/office/drawing/2010/main" val="0"/>
                         </a:ext>
                       </a:extLst>
                     </a:blip>
@@ -352,7 +276,7 @@
       </w:r>
     </w:p>
     <w:sectPr>
-      <w:pgSz w:w="12240" w:h="15840" w:orient="portrait"/>
+      <w:pgSz w:w="12240" w:h="15840"/>
       <w:pgMar w:top="1440" w:right="1440" w:bottom="1440" w:left="1440" w:header="720" w:footer="720" w:gutter="0"/>
       <w:cols w:space="720"/>
       <w:docGrid w:linePitch="360"/>
@@ -361,12 +285,62 @@
 </w:document>
 </file>
 
+<file path=word/endnotes.xml><?xml version="1.0" encoding="utf-8"?>
+<w:endnotes xmlns:wpc="http://schemas.microsoft.com/office/word/2010/wordprocessingCanvas" xmlns:cx="http://schemas.microsoft.com/office/drawing/2014/chartex" xmlns:cx1="http://schemas.microsoft.com/office/drawing/2015/9/8/chartex" xmlns:cx2="http://schemas.microsoft.com/office/drawing/2015/10/21/chartex" xmlns:cx3="http://schemas.microsoft.com/office/drawing/2016/5/9/chartex" xmlns:cx4="http://schemas.microsoft.com/office/drawing/2016/5/10/chartex" xmlns:cx5="http://schemas.microsoft.com/office/drawing/2016/5/11/chartex" xmlns:cx6="http://schemas.microsoft.com/office/drawing/2016/5/12/chartex" xmlns:cx7="http://schemas.microsoft.com/office/drawing/2016/5/13/chartex" xmlns:cx8="http://schemas.microsoft.com/office/drawing/2016/5/14/chartex" xmlns:mc="http://schemas.openxmlformats.org/markup-compatibility/2006" xmlns:aink="http://schemas.microsoft.com/office/drawing/2016/ink" xmlns:am3d="http://schemas.microsoft.com/office/drawing/2017/model3d" xmlns:o="urn:schemas-microsoft-com:office:office" xmlns:r="http://schemas.openxmlformats.org/officeDocument/2006/relationships" xmlns:m="http://schemas.openxmlformats.org/officeDocument/2006/math" xmlns:v="urn:schemas-microsoft-com:vml" xmlns:wp14="http://schemas.microsoft.com/office/word/2010/wordprocessingDrawing" xmlns:wp="http://schemas.openxmlformats.org/drawingml/2006/wordprocessingDrawing" xmlns:w10="urn:schemas-microsoft-com:office:word" xmlns:w="http://schemas.openxmlformats.org/wordprocessingml/2006/main" xmlns:w14="http://schemas.microsoft.com/office/word/2010/wordml" xmlns:w15="http://schemas.microsoft.com/office/word/2012/wordml" xmlns:w16cid="http://schemas.microsoft.com/office/word/2016/wordml/cid" xmlns:w16se="http://schemas.microsoft.com/office/word/2015/wordml/symex" xmlns:wpg="http://schemas.microsoft.com/office/word/2010/wordprocessingGroup" xmlns:wpi="http://schemas.microsoft.com/office/word/2010/wordprocessingInk" xmlns:wne="http://schemas.microsoft.com/office/word/2006/wordml" xmlns:wps="http://schemas.microsoft.com/office/word/2010/wordprocessingShape" mc:Ignorable="w14 w15 w16se w16cid wp14">
+  <w:endnote w:type="separator" w:id="-1">
+    <w:p>
+      <w:pPr>
+        <w:spacing w:after="0" w:line="240" w:lineRule="auto"/>
+      </w:pPr>
+      <w:r>
+        <w:separator/>
+      </w:r>
+    </w:p>
+  </w:endnote>
+  <w:endnote w:type="continuationSeparator" w:id="0">
+    <w:p>
+      <w:pPr>
+        <w:spacing w:after="0" w:line="240" w:lineRule="auto"/>
+      </w:pPr>
+      <w:r>
+        <w:continuationSeparator/>
+      </w:r>
+    </w:p>
+  </w:endnote>
+</w:endnotes>
+</file>
+
+<file path=word/footnotes.xml><?xml version="1.0" encoding="utf-8"?>
+<w:footnotes xmlns:wpc="http://schemas.microsoft.com/office/word/2010/wordprocessingCanvas" xmlns:cx="http://schemas.microsoft.com/office/drawing/2014/chartex" xmlns:cx1="http://schemas.microsoft.com/office/drawing/2015/9/8/chartex" xmlns:cx2="http://schemas.microsoft.com/office/drawing/2015/10/21/chartex" xmlns:cx3="http://schemas.microsoft.com/office/drawing/2016/5/9/chartex" xmlns:cx4="http://schemas.microsoft.com/office/drawing/2016/5/10/chartex" xmlns:cx5="http://schemas.microsoft.com/office/drawing/2016/5/11/chartex" xmlns:cx6="http://schemas.microsoft.com/office/drawing/2016/5/12/chartex" xmlns:cx7="http://schemas.microsoft.com/office/drawing/2016/5/13/chartex" xmlns:cx8="http://schemas.microsoft.com/office/drawing/2016/5/14/chartex" xmlns:mc="http://schemas.openxmlformats.org/markup-compatibility/2006" xmlns:aink="http://schemas.microsoft.com/office/drawing/2016/ink" xmlns:am3d="http://schemas.microsoft.com/office/drawing/2017/model3d" xmlns:o="urn:schemas-microsoft-com:office:office" xmlns:r="http://schemas.openxmlformats.org/officeDocument/2006/relationships" xmlns:m="http://schemas.openxmlformats.org/officeDocument/2006/math" xmlns:v="urn:schemas-microsoft-com:vml" xmlns:wp14="http://schemas.microsoft.com/office/word/2010/wordprocessingDrawing" xmlns:wp="http://schemas.openxmlformats.org/drawingml/2006/wordprocessingDrawing" xmlns:w10="urn:schemas-microsoft-com:office:word" xmlns:w="http://schemas.openxmlformats.org/wordprocessingml/2006/main" xmlns:w14="http://schemas.microsoft.com/office/word/2010/wordml" xmlns:w15="http://schemas.microsoft.com/office/word/2012/wordml" xmlns:w16cid="http://schemas.microsoft.com/office/word/2016/wordml/cid" xmlns:w16se="http://schemas.microsoft.com/office/word/2015/wordml/symex" xmlns:wpg="http://schemas.microsoft.com/office/word/2010/wordprocessingGroup" xmlns:wpi="http://schemas.microsoft.com/office/word/2010/wordprocessingInk" xmlns:wne="http://schemas.microsoft.com/office/word/2006/wordml" xmlns:wps="http://schemas.microsoft.com/office/word/2010/wordprocessingShape" mc:Ignorable="w14 w15 w16se w16cid wp14">
+  <w:footnote w:type="separator" w:id="-1">
+    <w:p>
+      <w:pPr>
+        <w:spacing w:after="0" w:line="240" w:lineRule="auto"/>
+      </w:pPr>
+      <w:r>
+        <w:separator/>
+      </w:r>
+    </w:p>
+  </w:footnote>
+  <w:footnote w:type="continuationSeparator" w:id="0">
+    <w:p>
+      <w:pPr>
+        <w:spacing w:after="0" w:line="240" w:lineRule="auto"/>
+      </w:pPr>
+      <w:r>
+        <w:continuationSeparator/>
+      </w:r>
+    </w:p>
+  </w:footnote>
+</w:footnotes>
+</file>
+
 <file path=word/styles.xml><?xml version="1.0" encoding="utf-8"?>
-<w:styles xmlns:wp14="http://schemas.microsoft.com/office/word/2010/wordprocessingDrawing" xmlns:mc="http://schemas.openxmlformats.org/markup-compatibility/2006" xmlns:r="http://schemas.openxmlformats.org/officeDocument/2006/relationships" xmlns:w="http://schemas.openxmlformats.org/wordprocessingml/2006/main" xmlns:w14="http://schemas.microsoft.com/office/word/2010/wordml" xmlns:w15="http://schemas.microsoft.com/office/word/2012/wordml" mc:Ignorable="w14 w15 wp14">
+<w:styles xmlns:mc="http://schemas.openxmlformats.org/markup-compatibility/2006" xmlns:r="http://schemas.openxmlformats.org/officeDocument/2006/relationships" xmlns:w="http://schemas.openxmlformats.org/wordprocessingml/2006/main" xmlns:w14="http://schemas.microsoft.com/office/word/2010/wordml" xmlns:w15="http://schemas.microsoft.com/office/word/2012/wordml" xmlns:w16cid="http://schemas.microsoft.com/office/word/2016/wordml/cid" xmlns:w16se="http://schemas.microsoft.com/office/word/2015/wordml/symex" mc:Ignorable="w14 w15 w16se w16cid">
   <w:docDefaults>
     <w:rPrDefault>
       <w:rPr>
-        <w:rFonts w:asciiTheme="minorHAnsi" w:hAnsiTheme="minorHAnsi" w:eastAsiaTheme="minorHAnsi" w:cstheme="minorBidi"/>
+        <w:rFonts w:asciiTheme="minorHAnsi" w:eastAsiaTheme="minorHAnsi" w:hAnsiTheme="minorHAnsi" w:cstheme="minorBidi"/>
         <w:sz w:val="22"/>
         <w:szCs w:val="22"/>
         <w:lang w:val="en-US" w:eastAsia="en-US" w:bidi="ar-SA"/>
@@ -378,17 +352,17 @@
       </w:pPr>
     </w:pPrDefault>
   </w:docDefaults>
-  <w:latentStyles w:defLockedState="0" w:defUIPriority="99" w:defSemiHidden="0" w:defUnhideWhenUsed="0" w:defQFormat="0" w:count="371">
+  <w:latentStyles w:defLockedState="0" w:defUIPriority="99" w:defSemiHidden="0" w:defUnhideWhenUsed="0" w:defQFormat="0" w:count="375">
     <w:lsdException w:name="Normal" w:uiPriority="0" w:qFormat="1"/>
     <w:lsdException w:name="heading 1" w:uiPriority="9" w:qFormat="1"/>
-    <w:lsdException w:name="heading 2" w:uiPriority="9" w:semiHidden="1" w:unhideWhenUsed="1" w:qFormat="1"/>
-    <w:lsdException w:name="heading 3" w:uiPriority="9" w:semiHidden="1" w:unhideWhenUsed="1" w:qFormat="1"/>
-    <w:lsdException w:name="heading 4" w:uiPriority="9" w:semiHidden="1" w:unhideWhenUsed="1" w:qFormat="1"/>
-    <w:lsdException w:name="heading 5" w:uiPriority="9" w:semiHidden="1" w:unhideWhenUsed="1" w:qFormat="1"/>
-    <w:lsdException w:name="heading 6" w:uiPriority="9" w:semiHidden="1" w:unhideWhenUsed="1" w:qFormat="1"/>
-    <w:lsdException w:name="heading 7" w:uiPriority="9" w:semiHidden="1" w:unhideWhenUsed="1" w:qFormat="1"/>
-    <w:lsdException w:name="heading 8" w:uiPriority="9" w:semiHidden="1" w:unhideWhenUsed="1" w:qFormat="1"/>
-    <w:lsdException w:name="heading 9" w:uiPriority="9" w:semiHidden="1" w:unhideWhenUsed="1" w:qFormat="1"/>
+    <w:lsdException w:name="heading 2" w:semiHidden="1" w:uiPriority="9" w:unhideWhenUsed="1" w:qFormat="1"/>
+    <w:lsdException w:name="heading 3" w:semiHidden="1" w:uiPriority="9" w:unhideWhenUsed="1" w:qFormat="1"/>
+    <w:lsdException w:name="heading 4" w:semiHidden="1" w:uiPriority="9" w:unhideWhenUsed="1" w:qFormat="1"/>
+    <w:lsdException w:name="heading 5" w:semiHidden="1" w:uiPriority="9" w:unhideWhenUsed="1" w:qFormat="1"/>
+    <w:lsdException w:name="heading 6" w:semiHidden="1" w:uiPriority="9" w:unhideWhenUsed="1" w:qFormat="1"/>
+    <w:lsdException w:name="heading 7" w:semiHidden="1" w:uiPriority="9" w:unhideWhenUsed="1" w:qFormat="1"/>
+    <w:lsdException w:name="heading 8" w:semiHidden="1" w:uiPriority="9" w:unhideWhenUsed="1" w:qFormat="1"/>
+    <w:lsdException w:name="heading 9" w:semiHidden="1" w:uiPriority="9" w:unhideWhenUsed="1" w:qFormat="1"/>
     <w:lsdException w:name="index 1" w:semiHidden="1" w:unhideWhenUsed="1"/>
     <w:lsdException w:name="index 2" w:semiHidden="1" w:unhideWhenUsed="1"/>
     <w:lsdException w:name="index 3" w:semiHidden="1" w:unhideWhenUsed="1"/>
@@ -398,22 +372,22 @@
     <w:lsdException w:name="index 7" w:semiHidden="1" w:unhideWhenUsed="1"/>
     <w:lsdException w:name="index 8" w:semiHidden="1" w:unhideWhenUsed="1"/>
     <w:lsdException w:name="index 9" w:semiHidden="1" w:unhideWhenUsed="1"/>
-    <w:lsdException w:name="toc 1" w:uiPriority="39" w:semiHidden="1" w:unhideWhenUsed="1"/>
-    <w:lsdException w:name="toc 2" w:uiPriority="39" w:semiHidden="1" w:unhideWhenUsed="1"/>
-    <w:lsdException w:name="toc 3" w:uiPriority="39" w:semiHidden="1" w:unhideWhenUsed="1"/>
-    <w:lsdException w:name="toc 4" w:uiPriority="39" w:semiHidden="1" w:unhideWhenUsed="1"/>
-    <w:lsdException w:name="toc 5" w:uiPriority="39" w:semiHidden="1" w:unhideWhenUsed="1"/>
-    <w:lsdException w:name="toc 6" w:uiPriority="39" w:semiHidden="1" w:unhideWhenUsed="1"/>
-    <w:lsdException w:name="toc 7" w:uiPriority="39" w:semiHidden="1" w:unhideWhenUsed="1"/>
-    <w:lsdException w:name="toc 8" w:uiPriority="39" w:semiHidden="1" w:unhideWhenUsed="1"/>
-    <w:lsdException w:name="toc 9" w:uiPriority="39" w:semiHidden="1" w:unhideWhenUsed="1"/>
+    <w:lsdException w:name="toc 1" w:semiHidden="1" w:uiPriority="39" w:unhideWhenUsed="1"/>
+    <w:lsdException w:name="toc 2" w:semiHidden="1" w:uiPriority="39" w:unhideWhenUsed="1"/>
+    <w:lsdException w:name="toc 3" w:semiHidden="1" w:uiPriority="39" w:unhideWhenUsed="1"/>
+    <w:lsdException w:name="toc 4" w:semiHidden="1" w:uiPriority="39" w:unhideWhenUsed="1"/>
+    <w:lsdException w:name="toc 5" w:semiHidden="1" w:uiPriority="39" w:unhideWhenUsed="1"/>
+    <w:lsdException w:name="toc 6" w:semiHidden="1" w:uiPriority="39" w:unhideWhenUsed="1"/>
+    <w:lsdException w:name="toc 7" w:semiHidden="1" w:uiPriority="39" w:unhideWhenUsed="1"/>
+    <w:lsdException w:name="toc 8" w:semiHidden="1" w:uiPriority="39" w:unhideWhenUsed="1"/>
+    <w:lsdException w:name="toc 9" w:semiHidden="1" w:uiPriority="39" w:unhideWhenUsed="1"/>
     <w:lsdException w:name="Normal Indent" w:semiHidden="1" w:unhideWhenUsed="1"/>
     <w:lsdException w:name="footnote text" w:semiHidden="1" w:unhideWhenUsed="1"/>
     <w:lsdException w:name="annotation text" w:semiHidden="1" w:unhideWhenUsed="1"/>
     <w:lsdException w:name="header" w:semiHidden="1" w:unhideWhenUsed="1"/>
     <w:lsdException w:name="footer" w:semiHidden="1" w:unhideWhenUsed="1"/>
     <w:lsdException w:name="index heading" w:semiHidden="1" w:unhideWhenUsed="1"/>
-    <w:lsdException w:name="caption" w:uiPriority="35" w:semiHidden="1" w:unhideWhenUsed="1" w:qFormat="1"/>
+    <w:lsdException w:name="caption" w:semiHidden="1" w:uiPriority="35" w:unhideWhenUsed="1" w:qFormat="1"/>
     <w:lsdException w:name="table of figures" w:semiHidden="1" w:unhideWhenUsed="1"/>
     <w:lsdException w:name="envelope address" w:semiHidden="1" w:unhideWhenUsed="1"/>
     <w:lsdException w:name="envelope return" w:semiHidden="1" w:unhideWhenUsed="1"/>
@@ -444,7 +418,7 @@
     <w:lsdException w:name="Title" w:uiPriority="10" w:qFormat="1"/>
     <w:lsdException w:name="Closing" w:semiHidden="1" w:unhideWhenUsed="1"/>
     <w:lsdException w:name="Signature" w:semiHidden="1" w:unhideWhenUsed="1"/>
-    <w:lsdException w:name="Default Paragraph Font" w:uiPriority="1" w:semiHidden="1" w:unhideWhenUsed="1"/>
+    <w:lsdException w:name="Default Paragraph Font" w:semiHidden="1" w:uiPriority="1" w:unhideWhenUsed="1"/>
     <w:lsdException w:name="Body Text" w:semiHidden="1" w:unhideWhenUsed="1"/>
     <w:lsdException w:name="Body Text Indent" w:semiHidden="1" w:unhideWhenUsed="1"/>
     <w:lsdException w:name="List Continue" w:semiHidden="1" w:unhideWhenUsed="1"/>
@@ -644,8 +618,8 @@
     <w:lsdException w:name="Subtle Reference" w:uiPriority="31" w:qFormat="1"/>
     <w:lsdException w:name="Intense Reference" w:uiPriority="32" w:qFormat="1"/>
     <w:lsdException w:name="Book Title" w:uiPriority="33" w:qFormat="1"/>
-    <w:lsdException w:name="Bibliography" w:uiPriority="37" w:semiHidden="1" w:unhideWhenUsed="1"/>
-    <w:lsdException w:name="TOC Heading" w:uiPriority="39" w:semiHidden="1" w:unhideWhenUsed="1" w:qFormat="1"/>
+    <w:lsdException w:name="Bibliography" w:semiHidden="1" w:uiPriority="37" w:unhideWhenUsed="1"/>
+    <w:lsdException w:name="TOC Heading" w:semiHidden="1" w:uiPriority="39" w:unhideWhenUsed="1" w:qFormat="1"/>
     <w:lsdException w:name="Plain Table 1" w:uiPriority="41"/>
     <w:lsdException w:name="Plain Table 2" w:uiPriority="42"/>
     <w:lsdException w:name="Plain Table 3" w:uiPriority="43"/>
@@ -750,18 +724,22 @@
     <w:lsdException w:name="List Table 5 Dark Accent 6" w:uiPriority="50"/>
     <w:lsdException w:name="List Table 6 Colorful Accent 6" w:uiPriority="51"/>
     <w:lsdException w:name="List Table 7 Colorful Accent 6" w:uiPriority="52"/>
+    <w:lsdException w:name="Mention" w:semiHidden="1" w:unhideWhenUsed="1"/>
+    <w:lsdException w:name="Smart Hyperlink" w:semiHidden="1" w:unhideWhenUsed="1"/>
+    <w:lsdException w:name="Hashtag" w:semiHidden="1" w:unhideWhenUsed="1"/>
+    <w:lsdException w:name="Unresolved Mention" w:semiHidden="1" w:unhideWhenUsed="1"/>
   </w:latentStyles>
-  <w:style w:type="paragraph" w:styleId="Normal" w:default="1">
+  <w:style w:type="paragraph" w:default="1" w:styleId="Normal">
     <w:name w:val="Normal"/>
     <w:qFormat/>
   </w:style>
-  <w:style w:type="character" w:styleId="DefaultParagraphFont" w:default="1">
+  <w:style w:type="character" w:default="1" w:styleId="DefaultParagraphFont">
     <w:name w:val="Default Paragraph Font"/>
     <w:uiPriority w:val="1"/>
     <w:semiHidden/>
     <w:unhideWhenUsed/>
   </w:style>
-  <w:style w:type="table" w:styleId="TableNormal" w:default="1">
+  <w:style w:type="table" w:default="1" w:styleId="TableNormal">
     <w:name w:val="Normal Table"/>
     <w:uiPriority w:val="99"/>
     <w:semiHidden/>
@@ -776,7 +754,7 @@
       </w:tblCellMar>
     </w:tblPr>
   </w:style>
-  <w:style w:type="numbering" w:styleId="NoList" w:default="1">
+  <w:style w:type="numbering" w:default="1" w:styleId="NoList">
     <w:name w:val="No List"/>
     <w:uiPriority w:val="99"/>
     <w:semiHidden/>

</xml_diff>